<commit_message>
sort by freq and create nodes
</commit_message>
<xml_diff>
--- a/semi-adaptatif.docx
+++ b/semi-adaptatif.docx
@@ -250,6 +250,43 @@
           <w:szCs w:val="24"/>
         </w:rPr>
         <w:t>Détermination de l’alphabet et des fréquences</w:t>
+      </w:r>
+    </w:p>
+    <w:p>
+      <w:pPr>
+        <w:rPr>
+          <w:sz w:val="24"/>
+          <w:szCs w:val="24"/>
+        </w:rPr>
+      </w:pPr>
+      <w:r>
+        <w:rPr>
+          <w:sz w:val="24"/>
+          <w:szCs w:val="24"/>
+        </w:rPr>
+        <w:t xml:space="preserve">Etape2 : Trier les éléments par fréquence </w:t>
+      </w:r>
+    </w:p>
+    <w:p>
+      <w:pPr>
+        <w:rPr>
+          <w:sz w:val="24"/>
+          <w:szCs w:val="24"/>
+        </w:rPr>
+      </w:pPr>
+      <w:r>
+        <w:rPr>
+          <w:sz w:val="24"/>
+          <w:szCs w:val="24"/>
+        </w:rPr>
+        <w:t>Etape3 : C</w:t>
+      </w:r>
+      <w:r>
+        <w:rPr>
+          <w:sz w:val="24"/>
+          <w:szCs w:val="24"/>
+        </w:rPr>
+        <w:t>réer une feuille pour chaque caractère avec la fréquence associée</w:t>
       </w:r>
     </w:p>
     <w:sectPr>
@@ -761,6 +798,7 @@
   <w:style w:type="character" w:default="1" w:styleId="DefaultParagraphFont">
     <w:name w:val="Default Paragraph Font"/>
     <w:uiPriority w:val="1"/>
+    <w:semiHidden/>
     <w:unhideWhenUsed/>
   </w:style>
   <w:style w:type="table" w:default="1" w:styleId="TableNormal">
@@ -1121,7 +1159,7 @@
 </file>
 
 <file path=customXml/itemProps1.xml><?xml version="1.0" encoding="utf-8"?>
-<ds:datastoreItem xmlns:ds="http://schemas.openxmlformats.org/officeDocument/2006/customXml" ds:itemID="{EB1467A5-D09F-4EB8-A478-10245869C377}">
+<ds:datastoreItem xmlns:ds="http://schemas.openxmlformats.org/officeDocument/2006/customXml" ds:itemID="{899432E8-6420-45A1-9803-C2CFC797EFC5}">
   <ds:schemaRefs>
     <ds:schemaRef ds:uri="http://schemas.openxmlformats.org/officeDocument/2006/bibliography"/>
   </ds:schemaRefs>

</xml_diff>